<commit_message>
Done labs of info security
</commit_message>
<xml_diff>
--- a/sem5/neural/report.docx
+++ b/sem5/neural/report.docx
@@ -219,7 +219,7 @@
           <w:bCs/>
           <w:sz w:val="28"/>
           <w:szCs w:val="28"/>
-          <w:lang w:val="en-US"/>
+          <w:lang w:val="ru-RU"/>
         </w:rPr>
         <w:t>О</w:t>
       </w:r>
@@ -414,7 +414,6 @@
                 <w:lang w:val="ru-RU"/>
               </w:rPr>
             </w:pPr>
-            <w:proofErr w:type="gramStart"/>
             <w:r>
               <w:rPr>
                 <w:rFonts w:ascii="Times New Roman" w:hAnsi="Times New Roman" w:cs="Times New Roman"/>
@@ -424,9 +423,8 @@
                 <w:u w:val="single"/>
                 <w:lang w:val="ru-RU"/>
               </w:rPr>
-              <w:t>Старший</w:t>
+              <w:t xml:space="preserve">Старший </w:t>
             </w:r>
-            <w:proofErr w:type="gramEnd"/>
             <w:r>
               <w:rPr>
                 <w:rFonts w:ascii="Times New Roman" w:hAnsi="Times New Roman" w:cs="Times New Roman"/>
@@ -436,21 +434,8 @@
                 <w:u w:val="single"/>
                 <w:lang w:val="ru-RU"/>
               </w:rPr>
-              <w:t xml:space="preserve"> </w:t>
+              <w:t>преподаватель</w:t>
             </w:r>
-            <w:proofErr w:type="spellStart"/>
-            <w:r>
-              <w:rPr>
-                <w:rFonts w:ascii="Times New Roman" w:hAnsi="Times New Roman" w:cs="Times New Roman"/>
-                <w:b/>
-                <w:sz w:val="28"/>
-                <w:szCs w:val="28"/>
-                <w:u w:val="single"/>
-                <w:lang w:val="ru-RU"/>
-              </w:rPr>
-              <w:t>преподователь</w:t>
-            </w:r>
-            <w:proofErr w:type="spellEnd"/>
             <w:r>
               <w:rPr>
                 <w:rFonts w:ascii="Times New Roman" w:hAnsi="Times New Roman" w:cs="Times New Roman"/>
@@ -1822,9 +1807,10 @@
       <w:r>
         <w:rPr>
           <w:rFonts w:ascii="Times New Roman" w:hAnsi="Times New Roman" w:cs="Times New Roman"/>
-          <w:sz w:val="28"/>
-          <w:szCs w:val="28"/>
-          <w:lang w:val="ru-RU"/>
+          <w:noProof/>
+          <w:sz w:val="28"/>
+          <w:szCs w:val="28"/>
+          <w:lang w:val="ru-RU" w:eastAsia="ru-RU"/>
         </w:rPr>
         <w:drawing>
           <wp:inline distT="0" distB="0" distL="0" distR="0">
@@ -4363,7 +4349,7 @@
         <w:jc w:val="both"/>
         <w:rPr>
           <w:rFonts w:ascii="Consolas" w:hAnsi="Consolas" w:cs="Times New Roman"/>
-          <w:lang w:val="ru-RU"/>
+          <w:lang w:val="en-US"/>
         </w:rPr>
       </w:pPr>
       <w:proofErr w:type="spellStart"/>
@@ -4433,7 +4419,7 @@
           <w:rFonts w:ascii="Times New Roman" w:hAnsi="Times New Roman" w:cs="Times New Roman"/>
           <w:sz w:val="28"/>
           <w:szCs w:val="28"/>
-          <w:lang w:val="ru-RU"/>
+          <w:lang w:val="en-US"/>
         </w:rPr>
       </w:pPr>
     </w:p>
@@ -11190,18 +11176,38 @@
           <w:b/>
           <w:sz w:val="28"/>
           <w:szCs w:val="28"/>
+          <w:lang w:val="en-US"/>
+        </w:rPr>
+      </w:pPr>
+      <w:r>
+        <w:rPr>
+          <w:rFonts w:ascii="Times New Roman" w:hAnsi="Times New Roman" w:cs="Times New Roman"/>
+          <w:b/>
+          <w:sz w:val="28"/>
+          <w:szCs w:val="28"/>
           <w:lang w:val="ru-RU"/>
         </w:rPr>
-      </w:pPr>
+        <w:t>Листинг</w:t>
+      </w:r>
       <w:r>
         <w:rPr>
           <w:rFonts w:ascii="Times New Roman" w:hAnsi="Times New Roman" w:cs="Times New Roman"/>
           <w:b/>
           <w:sz w:val="28"/>
           <w:szCs w:val="28"/>
+          <w:lang w:val="en-US"/>
+        </w:rPr>
+        <w:t xml:space="preserve"> </w:t>
+      </w:r>
+      <w:r>
+        <w:rPr>
+          <w:rFonts w:ascii="Times New Roman" w:hAnsi="Times New Roman" w:cs="Times New Roman"/>
+          <w:b/>
+          <w:sz w:val="28"/>
+          <w:szCs w:val="28"/>
           <w:lang w:val="ru-RU"/>
         </w:rPr>
-        <w:t xml:space="preserve">Листинг обертки к игре </w:t>
+        <w:t>обертки</w:t>
       </w:r>
       <w:r>
         <w:rPr>
@@ -11211,6 +11217,56 @@
           <w:szCs w:val="28"/>
           <w:lang w:val="en-US"/>
         </w:rPr>
+        <w:t xml:space="preserve"> </w:t>
+      </w:r>
+      <w:r>
+        <w:rPr>
+          <w:rFonts w:ascii="Times New Roman" w:hAnsi="Times New Roman" w:cs="Times New Roman"/>
+          <w:b/>
+          <w:sz w:val="28"/>
+          <w:szCs w:val="28"/>
+          <w:lang w:val="ru-RU"/>
+        </w:rPr>
+        <w:t>к</w:t>
+      </w:r>
+      <w:r>
+        <w:rPr>
+          <w:rFonts w:ascii="Times New Roman" w:hAnsi="Times New Roman" w:cs="Times New Roman"/>
+          <w:b/>
+          <w:sz w:val="28"/>
+          <w:szCs w:val="28"/>
+          <w:lang w:val="en-US"/>
+        </w:rPr>
+        <w:t xml:space="preserve"> </w:t>
+      </w:r>
+      <w:r>
+        <w:rPr>
+          <w:rFonts w:ascii="Times New Roman" w:hAnsi="Times New Roman" w:cs="Times New Roman"/>
+          <w:b/>
+          <w:sz w:val="28"/>
+          <w:szCs w:val="28"/>
+          <w:lang w:val="ru-RU"/>
+        </w:rPr>
+        <w:t>игре</w:t>
+      </w:r>
+      <w:r>
+        <w:rPr>
+          <w:rFonts w:ascii="Times New Roman" w:hAnsi="Times New Roman" w:cs="Times New Roman"/>
+          <w:b/>
+          <w:sz w:val="28"/>
+          <w:szCs w:val="28"/>
+          <w:lang w:val="en-US"/>
+        </w:rPr>
+        <w:t xml:space="preserve"> </w:t>
+      </w:r>
+      <w:r>
+        <w:rPr>
+          <w:rFonts w:ascii="Times New Roman" w:hAnsi="Times New Roman" w:cs="Times New Roman"/>
+          <w:b/>
+          <w:sz w:val="28"/>
+          <w:szCs w:val="28"/>
+          <w:lang w:val="en-US"/>
+        </w:rPr>
         <w:t>game</w:t>
       </w:r>
       <w:r>
@@ -11219,7 +11275,7 @@
           <w:b/>
           <w:sz w:val="28"/>
           <w:szCs w:val="28"/>
-          <w:lang w:val="ru-RU"/>
+          <w:lang w:val="en-US"/>
         </w:rPr>
         <w:t>_</w:t>
       </w:r>
@@ -11239,11 +11295,10 @@
           <w:b/>
           <w:sz w:val="28"/>
           <w:szCs w:val="28"/>
-          <w:lang w:val="ru-RU"/>
+          <w:lang w:val="en-US"/>
         </w:rPr>
         <w:t>.</w:t>
       </w:r>
-      <w:proofErr w:type="spellStart"/>
       <w:r>
         <w:rPr>
           <w:rFonts w:ascii="Times New Roman" w:hAnsi="Times New Roman" w:cs="Times New Roman"/>
@@ -11254,7 +11309,6 @@
         </w:rPr>
         <w:t>py</w:t>
       </w:r>
-      <w:proofErr w:type="spellEnd"/>
     </w:p>
     <w:p>
       <w:pPr>
@@ -17623,7 +17677,7 @@
           <w:b/>
           <w:sz w:val="28"/>
           <w:szCs w:val="28"/>
-          <w:lang w:val="ru-RU"/>
+          <w:lang w:val="en-US"/>
         </w:rPr>
         <w:t xml:space="preserve"> </w:t>
       </w:r>
@@ -18492,17 +18546,17 @@
           <w:rFonts w:ascii="Consolas" w:hAnsi="Consolas" w:cs="Times New Roman"/>
           <w:sz w:val="20"/>
           <w:szCs w:val="20"/>
-          <w:lang w:val="en-US"/>
-        </w:rPr>
-      </w:pPr>
-      <w:proofErr w:type="spellStart"/>
-      <w:r>
-        <w:rPr>
-          <w:rFonts w:ascii="Consolas" w:hAnsi="Consolas" w:cs="Times New Roman"/>
-          <w:sz w:val="20"/>
-          <w:szCs w:val="20"/>
           <w:lang w:val="ru-RU"/>
         </w:rPr>
+      </w:pPr>
+      <w:proofErr w:type="spellStart"/>
+      <w:r>
+        <w:rPr>
+          <w:rFonts w:ascii="Consolas" w:hAnsi="Consolas" w:cs="Times New Roman"/>
+          <w:sz w:val="20"/>
+          <w:szCs w:val="20"/>
+          <w:lang w:val="ru-RU"/>
+        </w:rPr>
         <w:t>plt.show</w:t>
       </w:r>
       <w:proofErr w:type="spellEnd"/>
@@ -18524,7 +18578,7 @@
           <w:rFonts w:ascii="Times New Roman" w:hAnsi="Times New Roman" w:cs="Times New Roman"/>
           <w:sz w:val="28"/>
           <w:szCs w:val="28"/>
-          <w:lang w:val="en-US"/>
+          <w:lang w:val="ru-RU"/>
         </w:rPr>
       </w:pPr>
     </w:p>
@@ -18655,7 +18709,7 @@
           <w:rFonts w:ascii="Times New Roman" w:hAnsi="Times New Roman" w:cs="Times New Roman"/>
           <w:sz w:val="28"/>
           <w:szCs w:val="28"/>
-          <w:lang w:val="en-US"/>
+          <w:lang w:val="ru-RU"/>
         </w:rPr>
       </w:pPr>
     </w:p>
@@ -27815,17 +27869,17 @@
           <w:rFonts w:ascii="Consolas" w:hAnsi="Consolas" w:cs="Times New Roman"/>
           <w:sz w:val="20"/>
           <w:szCs w:val="20"/>
-          <w:lang w:val="en-US"/>
-        </w:rPr>
-      </w:pPr>
-      <w:proofErr w:type="spellStart"/>
-      <w:r>
-        <w:rPr>
-          <w:rFonts w:ascii="Consolas" w:hAnsi="Consolas" w:cs="Times New Roman"/>
-          <w:sz w:val="20"/>
-          <w:szCs w:val="20"/>
           <w:lang w:val="ru-RU"/>
         </w:rPr>
+      </w:pPr>
+      <w:proofErr w:type="spellStart"/>
+      <w:r>
+        <w:rPr>
+          <w:rFonts w:ascii="Consolas" w:hAnsi="Consolas" w:cs="Times New Roman"/>
+          <w:sz w:val="20"/>
+          <w:szCs w:val="20"/>
+          <w:lang w:val="ru-RU"/>
+        </w:rPr>
         <w:t>plt.show</w:t>
       </w:r>
       <w:proofErr w:type="spellEnd"/>
@@ -27847,7 +27901,7 @@
           <w:rFonts w:ascii="Times New Roman" w:hAnsi="Times New Roman" w:cs="Times New Roman"/>
           <w:sz w:val="28"/>
           <w:szCs w:val="28"/>
-          <w:lang w:val="en-US"/>
+          <w:lang w:val="ru-RU"/>
         </w:rPr>
       </w:pPr>
     </w:p>
@@ -31934,6 +31988,7 @@
   <w:style w:type="character" w:default="1" w:styleId="a0">
     <w:name w:val="Default Paragraph Font"/>
     <w:uiPriority w:val="1"/>
+    <w:semiHidden/>
     <w:unhideWhenUsed/>
   </w:style>
   <w:style w:type="table" w:default="1" w:styleId="a1">

</xml_diff>